<commit_message>
changes in word document for Kruskal's algorithm
</commit_message>
<xml_diff>
--- a/Algorytm Kruskala.docx
+++ b/Algorytm Kruskala.docx
@@ -4,7 +4,7 @@
   <w:body>
     <w:p>
       <w:pPr>
-        <w:pStyle w:val="Title"/>
+        <w:pStyle w:val="Tytu"/>
       </w:pPr>
       <w:r>
         <w:rPr>
@@ -18,7 +18,7 @@
     </w:p>
     <w:p>
       <w:pPr>
-        <w:pStyle w:val="Subtitle"/>
+        <w:pStyle w:val="Podtytu"/>
         <w:rPr>
           <w:lang w:val="pl-PL"/>
         </w:rPr>
@@ -38,7 +38,7 @@
     </w:p>
     <w:p>
       <w:pPr>
-        <w:pStyle w:val="Heading1"/>
+        <w:pStyle w:val="Nagwek1"/>
         <w:spacing w:line="240" w:lineRule="auto"/>
         <w:rPr>
           <w:lang w:val="pl-PL"/>
@@ -128,7 +128,7 @@
     </w:p>
     <w:p>
       <w:pPr>
-        <w:pStyle w:val="ListParagraph"/>
+        <w:pStyle w:val="Akapitzlist"/>
         <w:numPr>
           <w:ilvl w:val="0"/>
           <w:numId w:val="10"/>
@@ -147,7 +147,7 @@
     </w:p>
     <w:p>
       <w:pPr>
-        <w:pStyle w:val="ListParagraph"/>
+        <w:pStyle w:val="Akapitzlist"/>
         <w:numPr>
           <w:ilvl w:val="0"/>
           <w:numId w:val="10"/>
@@ -180,7 +180,7 @@
     </w:p>
     <w:p>
       <w:pPr>
-        <w:pStyle w:val="ListParagraph"/>
+        <w:pStyle w:val="Akapitzlist"/>
         <w:numPr>
           <w:ilvl w:val="0"/>
           <w:numId w:val="10"/>
@@ -213,7 +213,7 @@
     </w:p>
     <w:p>
       <w:pPr>
-        <w:pStyle w:val="ListParagraph"/>
+        <w:pStyle w:val="Akapitzlist"/>
         <w:numPr>
           <w:ilvl w:val="0"/>
           <w:numId w:val="10"/>
@@ -232,7 +232,7 @@
     </w:p>
     <w:p>
       <w:pPr>
-        <w:pStyle w:val="ListParagraph"/>
+        <w:pStyle w:val="Akapitzlist"/>
         <w:numPr>
           <w:ilvl w:val="0"/>
           <w:numId w:val="10"/>
@@ -293,7 +293,7 @@
     </w:p>
     <w:p>
       <w:pPr>
-        <w:pStyle w:val="Heading1"/>
+        <w:pStyle w:val="Nagwek1"/>
         <w:rPr>
           <w:lang w:val="pl-PL"/>
         </w:rPr>
@@ -466,7 +466,7 @@
     </w:p>
     <w:p>
       <w:pPr>
-        <w:pStyle w:val="ListParagraph"/>
+        <w:pStyle w:val="Akapitzlist"/>
         <w:numPr>
           <w:ilvl w:val="0"/>
           <w:numId w:val="7"/>
@@ -493,7 +493,7 @@
     </w:p>
     <w:p>
       <w:pPr>
-        <w:pStyle w:val="ListParagraph"/>
+        <w:pStyle w:val="Akapitzlist"/>
         <w:numPr>
           <w:ilvl w:val="0"/>
           <w:numId w:val="6"/>
@@ -506,7 +506,7 @@
     </w:p>
     <w:p>
       <w:pPr>
-        <w:pStyle w:val="ListParagraph"/>
+        <w:pStyle w:val="Akapitzlist"/>
         <w:numPr>
           <w:ilvl w:val="0"/>
           <w:numId w:val="6"/>
@@ -519,7 +519,7 @@
     </w:p>
     <w:p>
       <w:pPr>
-        <w:pStyle w:val="ListParagraph"/>
+        <w:pStyle w:val="Akapitzlist"/>
         <w:numPr>
           <w:ilvl w:val="0"/>
           <w:numId w:val="7"/>
@@ -546,7 +546,7 @@
     </w:p>
     <w:p>
       <w:pPr>
-        <w:pStyle w:val="ListParagraph"/>
+        <w:pStyle w:val="Akapitzlist"/>
         <w:numPr>
           <w:ilvl w:val="0"/>
           <w:numId w:val="8"/>
@@ -559,7 +559,7 @@
     </w:p>
     <w:p>
       <w:pPr>
-        <w:pStyle w:val="ListParagraph"/>
+        <w:pStyle w:val="Akapitzlist"/>
         <w:numPr>
           <w:ilvl w:val="0"/>
           <w:numId w:val="8"/>
@@ -572,7 +572,7 @@
     </w:p>
     <w:p>
       <w:pPr>
-        <w:pStyle w:val="ListParagraph"/>
+        <w:pStyle w:val="Akapitzlist"/>
         <w:numPr>
           <w:ilvl w:val="0"/>
           <w:numId w:val="8"/>
@@ -1059,7 +1059,7 @@
     </w:p>
     <w:p>
       <w:pPr>
-        <w:pStyle w:val="ListParagraph"/>
+        <w:pStyle w:val="Akapitzlist"/>
         <w:numPr>
           <w:ilvl w:val="0"/>
           <w:numId w:val="12"/>
@@ -1086,7 +1086,7 @@
     </w:p>
     <w:p>
       <w:pPr>
-        <w:pStyle w:val="ListParagraph"/>
+        <w:pStyle w:val="Akapitzlist"/>
         <w:numPr>
           <w:ilvl w:val="0"/>
           <w:numId w:val="11"/>
@@ -1099,7 +1099,7 @@
     </w:p>
     <w:p>
       <w:pPr>
-        <w:pStyle w:val="ListParagraph"/>
+        <w:pStyle w:val="Akapitzlist"/>
         <w:numPr>
           <w:ilvl w:val="0"/>
           <w:numId w:val="11"/>
@@ -1112,7 +1112,7 @@
     </w:p>
     <w:p>
       <w:pPr>
-        <w:pStyle w:val="ListParagraph"/>
+        <w:pStyle w:val="Akapitzlist"/>
         <w:numPr>
           <w:ilvl w:val="0"/>
           <w:numId w:val="11"/>
@@ -1125,7 +1125,7 @@
     </w:p>
     <w:p>
       <w:pPr>
-        <w:pStyle w:val="ListParagraph"/>
+        <w:pStyle w:val="Akapitzlist"/>
         <w:numPr>
           <w:ilvl w:val="0"/>
           <w:numId w:val="11"/>
@@ -1138,7 +1138,7 @@
     </w:p>
     <w:p>
       <w:pPr>
-        <w:pStyle w:val="ListParagraph"/>
+        <w:pStyle w:val="Akapitzlist"/>
         <w:numPr>
           <w:ilvl w:val="0"/>
           <w:numId w:val="11"/>
@@ -1151,7 +1151,7 @@
     </w:p>
     <w:p>
       <w:pPr>
-        <w:pStyle w:val="ListParagraph"/>
+        <w:pStyle w:val="Akapitzlist"/>
         <w:numPr>
           <w:ilvl w:val="0"/>
           <w:numId w:val="12"/>
@@ -1178,7 +1178,7 @@
     </w:p>
     <w:p>
       <w:pPr>
-        <w:pStyle w:val="ListParagraph"/>
+        <w:pStyle w:val="Akapitzlist"/>
         <w:numPr>
           <w:ilvl w:val="0"/>
           <w:numId w:val="12"/>
@@ -1205,7 +1205,7 @@
     </w:p>
     <w:p>
       <w:pPr>
-        <w:pStyle w:val="ListParagraph"/>
+        <w:pStyle w:val="Akapitzlist"/>
         <w:numPr>
           <w:ilvl w:val="0"/>
           <w:numId w:val="13"/>
@@ -1232,7 +1232,7 @@
     </w:p>
     <w:p>
       <w:pPr>
-        <w:pStyle w:val="ListParagraph"/>
+        <w:pStyle w:val="Akapitzlist"/>
         <w:numPr>
           <w:ilvl w:val="0"/>
           <w:numId w:val="13"/>
@@ -1244,11 +1244,347 @@
           <w:b/>
           <w:bCs/>
         </w:rPr>
-        <w:t>Całkowita waga MST</w:t>
+        <w:t xml:space="preserve">Całkowita </w:t>
+      </w:r>
+      <w:proofErr w:type="spellStart"/>
+      <w:r>
+        <w:rPr>
+          <w:b/>
+          <w:bCs/>
+        </w:rPr>
+        <w:t>waga</w:t>
+      </w:r>
+      <w:proofErr w:type="spellEnd"/>
+      <w:r>
+        <w:rPr>
+          <w:b/>
+          <w:bCs/>
+        </w:rPr>
+        <w:t xml:space="preserve"> MST</w:t>
       </w:r>
       <w:r>
         <w:t xml:space="preserve"> = 4+5+10=19.</w:t>
       </w:r>
+    </w:p>
+    <w:p>
+      <w:pPr>
+        <w:spacing w:before="100" w:beforeAutospacing="1" w:after="100" w:afterAutospacing="1" w:line="240" w:lineRule="auto"/>
+        <w:rPr>
+          <w:lang w:val="pl-PL"/>
+        </w:rPr>
+      </w:pPr>
+      <w:r>
+        <w:rPr>
+          <w:b/>
+          <w:bCs/>
+          <w:lang w:val="pl-PL"/>
+        </w:rPr>
+        <w:t>Obsługa błędów</w:t>
+      </w:r>
+      <w:r>
+        <w:rPr>
+          <w:lang w:val="pl-PL"/>
+        </w:rPr>
+        <w:br/>
+        <w:t>Program sprawdza poprawność danych wejściowych:</w:t>
+      </w:r>
+    </w:p>
+    <w:p>
+      <w:pPr>
+        <w:numPr>
+          <w:ilvl w:val="0"/>
+          <w:numId w:val="14"/>
+        </w:numPr>
+        <w:spacing w:before="100" w:beforeAutospacing="1" w:after="100" w:afterAutospacing="1" w:line="240" w:lineRule="auto"/>
+        <w:rPr>
+          <w:lang w:val="pl-PL"/>
+        </w:rPr>
+      </w:pPr>
+      <w:r>
+        <w:rPr>
+          <w:lang w:val="pl-PL"/>
+        </w:rPr>
+        <w:lastRenderedPageBreak/>
+        <w:t>Weryfikuje, czy numery wierzchołków mieszczą się w dozwolonym zakresie.</w:t>
+      </w:r>
+    </w:p>
+    <w:p>
+      <w:pPr>
+        <w:numPr>
+          <w:ilvl w:val="0"/>
+          <w:numId w:val="14"/>
+        </w:numPr>
+        <w:spacing w:before="100" w:beforeAutospacing="1" w:after="100" w:afterAutospacing="1" w:line="240" w:lineRule="auto"/>
+        <w:rPr>
+          <w:lang w:val="pl-PL"/>
+        </w:rPr>
+      </w:pPr>
+      <w:r>
+        <w:rPr>
+          <w:lang w:val="pl-PL"/>
+        </w:rPr>
+        <w:t>Sprawdza, czy dane są wprowadzone w odpowiednim formacie (trzy liczby oddzielone spacją).</w:t>
+      </w:r>
+    </w:p>
+    <w:p>
+      <w:pPr>
+        <w:numPr>
+          <w:ilvl w:val="0"/>
+          <w:numId w:val="14"/>
+        </w:numPr>
+        <w:spacing w:before="100" w:beforeAutospacing="1" w:after="100" w:afterAutospacing="1" w:line="240" w:lineRule="auto"/>
+        <w:rPr>
+          <w:lang w:val="pl-PL"/>
+        </w:rPr>
+      </w:pPr>
+      <w:r>
+        <w:rPr>
+          <w:lang w:val="pl-PL"/>
+        </w:rPr>
+        <w:t>Informuje użytkownika o błędach i pozwala poprawić dane.</w:t>
+      </w:r>
+    </w:p>
+    <w:p>
+      <w:pPr>
+        <w:numPr>
+          <w:ilvl w:val="0"/>
+          <w:numId w:val="14"/>
+        </w:numPr>
+        <w:spacing w:before="100" w:beforeAutospacing="1" w:after="100" w:afterAutospacing="1" w:line="240" w:lineRule="auto"/>
+        <w:rPr>
+          <w:lang w:val="pl-PL"/>
+        </w:rPr>
+      </w:pPr>
+      <w:r>
+        <w:t xml:space="preserve">Program </w:t>
+      </w:r>
+      <w:proofErr w:type="spellStart"/>
+      <w:r>
+        <w:t>nie</w:t>
+      </w:r>
+      <w:proofErr w:type="spellEnd"/>
+      <w:r>
+        <w:t xml:space="preserve"> </w:t>
+      </w:r>
+      <w:proofErr w:type="spellStart"/>
+      <w:r>
+        <w:t>zgłasza</w:t>
+      </w:r>
+      <w:proofErr w:type="spellEnd"/>
+      <w:r>
+        <w:t xml:space="preserve"> </w:t>
+      </w:r>
+      <w:proofErr w:type="spellStart"/>
+      <w:r>
+        <w:t>błędu</w:t>
+      </w:r>
+      <w:proofErr w:type="spellEnd"/>
+      <w:r>
+        <w:t xml:space="preserve"> w </w:t>
+      </w:r>
+      <w:proofErr w:type="spellStart"/>
+      <w:r>
+        <w:t>przypadku</w:t>
+      </w:r>
+      <w:proofErr w:type="spellEnd"/>
+      <w:r>
+        <w:t xml:space="preserve"> </w:t>
+      </w:r>
+      <w:proofErr w:type="spellStart"/>
+      <w:r>
+        <w:t>podania</w:t>
+      </w:r>
+      <w:proofErr w:type="spellEnd"/>
+      <w:r>
+        <w:t xml:space="preserve"> </w:t>
+      </w:r>
+      <w:proofErr w:type="spellStart"/>
+      <w:r>
+        <w:t>tej</w:t>
+      </w:r>
+      <w:proofErr w:type="spellEnd"/>
+      <w:r>
+        <w:t xml:space="preserve"> </w:t>
+      </w:r>
+      <w:proofErr w:type="spellStart"/>
+      <w:r>
+        <w:t>samej</w:t>
+      </w:r>
+      <w:proofErr w:type="spellEnd"/>
+      <w:r>
+        <w:t xml:space="preserve"> </w:t>
+      </w:r>
+      <w:proofErr w:type="spellStart"/>
+      <w:r>
+        <w:t>krawędzi</w:t>
+      </w:r>
+      <w:proofErr w:type="spellEnd"/>
+      <w:r>
+        <w:t xml:space="preserve"> </w:t>
+      </w:r>
+      <w:proofErr w:type="spellStart"/>
+      <w:r>
+        <w:t>kilka</w:t>
+      </w:r>
+      <w:proofErr w:type="spellEnd"/>
+      <w:r>
+        <w:t xml:space="preserve"> </w:t>
+      </w:r>
+      <w:proofErr w:type="spellStart"/>
+      <w:r>
+        <w:t>razy</w:t>
+      </w:r>
+      <w:proofErr w:type="spellEnd"/>
+      <w:r>
+        <w:t xml:space="preserve">. </w:t>
+      </w:r>
+      <w:proofErr w:type="spellStart"/>
+      <w:r>
+        <w:t>Algorytm</w:t>
+      </w:r>
+      <w:proofErr w:type="spellEnd"/>
+      <w:r>
+        <w:t xml:space="preserve"> Kruskala </w:t>
+      </w:r>
+      <w:proofErr w:type="spellStart"/>
+      <w:r>
+        <w:t>działa</w:t>
+      </w:r>
+      <w:proofErr w:type="spellEnd"/>
+      <w:r>
+        <w:t xml:space="preserve"> </w:t>
+      </w:r>
+      <w:proofErr w:type="spellStart"/>
+      <w:r>
+        <w:t>poprawnie</w:t>
+      </w:r>
+      <w:proofErr w:type="spellEnd"/>
+      <w:r>
+        <w:t xml:space="preserve"> </w:t>
+      </w:r>
+      <w:proofErr w:type="spellStart"/>
+      <w:r>
+        <w:t>nawet</w:t>
+      </w:r>
+      <w:proofErr w:type="spellEnd"/>
+      <w:r>
+        <w:t xml:space="preserve"> w </w:t>
+      </w:r>
+      <w:proofErr w:type="spellStart"/>
+      <w:r>
+        <w:t>takiej</w:t>
+      </w:r>
+      <w:proofErr w:type="spellEnd"/>
+      <w:r>
+        <w:t xml:space="preserve"> </w:t>
+      </w:r>
+      <w:proofErr w:type="spellStart"/>
+      <w:r>
+        <w:t>sytuacji</w:t>
+      </w:r>
+      <w:proofErr w:type="spellEnd"/>
+      <w:r>
+        <w:t xml:space="preserve"> – </w:t>
+      </w:r>
+      <w:proofErr w:type="spellStart"/>
+      <w:r>
+        <w:t>nadmiarowe</w:t>
+      </w:r>
+      <w:proofErr w:type="spellEnd"/>
+      <w:r>
+        <w:t xml:space="preserve"> </w:t>
+      </w:r>
+      <w:proofErr w:type="spellStart"/>
+      <w:r>
+        <w:t>krawędzie</w:t>
+      </w:r>
+      <w:proofErr w:type="spellEnd"/>
+      <w:r>
+        <w:t xml:space="preserve"> </w:t>
+      </w:r>
+      <w:proofErr w:type="spellStart"/>
+      <w:r>
+        <w:t>są</w:t>
+      </w:r>
+      <w:proofErr w:type="spellEnd"/>
+      <w:r>
+        <w:t xml:space="preserve"> </w:t>
+      </w:r>
+      <w:proofErr w:type="spellStart"/>
+      <w:r>
+        <w:t>ignorowane</w:t>
+      </w:r>
+      <w:proofErr w:type="spellEnd"/>
+      <w:r>
+        <w:t xml:space="preserve">, </w:t>
+      </w:r>
+      <w:proofErr w:type="spellStart"/>
+      <w:r>
+        <w:t>jeśli</w:t>
+      </w:r>
+      <w:proofErr w:type="spellEnd"/>
+      <w:r>
+        <w:t xml:space="preserve"> ich </w:t>
+      </w:r>
+      <w:proofErr w:type="spellStart"/>
+      <w:r>
+        <w:t>dodanie</w:t>
+      </w:r>
+      <w:proofErr w:type="spellEnd"/>
+      <w:r>
+        <w:t xml:space="preserve"> </w:t>
+      </w:r>
+      <w:proofErr w:type="spellStart"/>
+      <w:r>
+        <w:t>powodowałoby</w:t>
+      </w:r>
+      <w:proofErr w:type="spellEnd"/>
+      <w:r>
+        <w:t xml:space="preserve"> </w:t>
+      </w:r>
+      <w:proofErr w:type="spellStart"/>
+      <w:r>
+        <w:t>cykl</w:t>
+      </w:r>
+      <w:proofErr w:type="spellEnd"/>
+      <w:r>
+        <w:t>.</w:t>
+      </w:r>
+    </w:p>
+    <w:p>
+      <w:pPr>
+        <w:spacing w:before="100" w:beforeAutospacing="1" w:after="100" w:afterAutospacing="1" w:line="240" w:lineRule="auto"/>
+        <w:rPr>
+          <w:lang w:val="pl-PL"/>
+        </w:rPr>
+      </w:pPr>
+      <w:r>
+        <w:rPr>
+          <w:b/>
+          <w:bCs/>
+          <w:lang w:val="pl-PL"/>
+        </w:rPr>
+        <w:t>Podsumowanie</w:t>
+      </w:r>
+    </w:p>
+    <w:p>
+      <w:pPr>
+        <w:spacing w:before="100" w:beforeAutospacing="1" w:after="100" w:afterAutospacing="1" w:line="240" w:lineRule="auto"/>
+        <w:rPr>
+          <w:lang w:val="pl-PL"/>
+        </w:rPr>
+      </w:pPr>
+      <w:r>
+        <w:rPr>
+          <w:lang w:val="pl-PL"/>
+        </w:rPr>
+        <w:t>Algorytm Kruskala jest jednym z najprostszych i najwydajniejszych sposobów znajdowania minimalnego drzewa rozpinającego w grafie. Dzięki zastosowaniu struktury zbiorów rozłącznych oraz sortowaniu krawędzi, zapewnia wysoką efektywność i poprawność działania nawet dla dużych grafów. Program umożliwia łatwe wprowadzanie danych oraz informuje użytkownika o ewentualnych błędach wejściowych, co czyni go intuicyjnym w obsłudze.</w:t>
+      </w:r>
+    </w:p>
+    <w:p>
+      <w:pPr>
+        <w:spacing w:before="100" w:beforeAutospacing="1" w:after="100" w:afterAutospacing="1" w:line="240" w:lineRule="auto"/>
+      </w:pPr>
     </w:p>
     <w:sectPr>
       <w:pgSz w:w="12240" w:h="15840"/>
@@ -2535,6 +2871,155 @@
     </w:lvl>
   </w:abstractNum>
   <w:abstractNum w:abstractNumId="11" w15:restartNumberingAfterBreak="0">
+    <w:nsid w:val="784E1E52"/>
+    <w:multiLevelType w:val="multilevel"/>
+    <w:tmpl w:val="EB76A15A"/>
+    <w:lvl w:ilvl="0">
+      <w:start w:val="1"/>
+      <w:numFmt w:val="bullet"/>
+      <w:lvlText w:val=""/>
+      <w:lvlJc w:val="left"/>
+      <w:pPr>
+        <w:tabs>
+          <w:tab w:val="num" w:pos="720"/>
+        </w:tabs>
+        <w:ind w:left="720" w:hanging="360"/>
+      </w:pPr>
+      <w:rPr>
+        <w:rFonts w:ascii="Symbol" w:hAnsi="Symbol" w:hint="default"/>
+        <w:sz w:val="20"/>
+      </w:rPr>
+    </w:lvl>
+    <w:lvl w:ilvl="1" w:tentative="1">
+      <w:start w:val="1"/>
+      <w:numFmt w:val="bullet"/>
+      <w:lvlText w:val="o"/>
+      <w:lvlJc w:val="left"/>
+      <w:pPr>
+        <w:tabs>
+          <w:tab w:val="num" w:pos="1440"/>
+        </w:tabs>
+        <w:ind w:left="1440" w:hanging="360"/>
+      </w:pPr>
+      <w:rPr>
+        <w:rFonts w:ascii="Courier New" w:hAnsi="Courier New" w:hint="default"/>
+        <w:sz w:val="20"/>
+      </w:rPr>
+    </w:lvl>
+    <w:lvl w:ilvl="2" w:tentative="1">
+      <w:start w:val="1"/>
+      <w:numFmt w:val="bullet"/>
+      <w:lvlText w:val=""/>
+      <w:lvlJc w:val="left"/>
+      <w:pPr>
+        <w:tabs>
+          <w:tab w:val="num" w:pos="2160"/>
+        </w:tabs>
+        <w:ind w:left="2160" w:hanging="360"/>
+      </w:pPr>
+      <w:rPr>
+        <w:rFonts w:ascii="Wingdings" w:hAnsi="Wingdings" w:hint="default"/>
+        <w:sz w:val="20"/>
+      </w:rPr>
+    </w:lvl>
+    <w:lvl w:ilvl="3" w:tentative="1">
+      <w:start w:val="1"/>
+      <w:numFmt w:val="bullet"/>
+      <w:lvlText w:val=""/>
+      <w:lvlJc w:val="left"/>
+      <w:pPr>
+        <w:tabs>
+          <w:tab w:val="num" w:pos="2880"/>
+        </w:tabs>
+        <w:ind w:left="2880" w:hanging="360"/>
+      </w:pPr>
+      <w:rPr>
+        <w:rFonts w:ascii="Wingdings" w:hAnsi="Wingdings" w:hint="default"/>
+        <w:sz w:val="20"/>
+      </w:rPr>
+    </w:lvl>
+    <w:lvl w:ilvl="4" w:tentative="1">
+      <w:start w:val="1"/>
+      <w:numFmt w:val="bullet"/>
+      <w:lvlText w:val=""/>
+      <w:lvlJc w:val="left"/>
+      <w:pPr>
+        <w:tabs>
+          <w:tab w:val="num" w:pos="3600"/>
+        </w:tabs>
+        <w:ind w:left="3600" w:hanging="360"/>
+      </w:pPr>
+      <w:rPr>
+        <w:rFonts w:ascii="Wingdings" w:hAnsi="Wingdings" w:hint="default"/>
+        <w:sz w:val="20"/>
+      </w:rPr>
+    </w:lvl>
+    <w:lvl w:ilvl="5" w:tentative="1">
+      <w:start w:val="1"/>
+      <w:numFmt w:val="bullet"/>
+      <w:lvlText w:val=""/>
+      <w:lvlJc w:val="left"/>
+      <w:pPr>
+        <w:tabs>
+          <w:tab w:val="num" w:pos="4320"/>
+        </w:tabs>
+        <w:ind w:left="4320" w:hanging="360"/>
+      </w:pPr>
+      <w:rPr>
+        <w:rFonts w:ascii="Wingdings" w:hAnsi="Wingdings" w:hint="default"/>
+        <w:sz w:val="20"/>
+      </w:rPr>
+    </w:lvl>
+    <w:lvl w:ilvl="6" w:tentative="1">
+      <w:start w:val="1"/>
+      <w:numFmt w:val="bullet"/>
+      <w:lvlText w:val=""/>
+      <w:lvlJc w:val="left"/>
+      <w:pPr>
+        <w:tabs>
+          <w:tab w:val="num" w:pos="5040"/>
+        </w:tabs>
+        <w:ind w:left="5040" w:hanging="360"/>
+      </w:pPr>
+      <w:rPr>
+        <w:rFonts w:ascii="Wingdings" w:hAnsi="Wingdings" w:hint="default"/>
+        <w:sz w:val="20"/>
+      </w:rPr>
+    </w:lvl>
+    <w:lvl w:ilvl="7" w:tentative="1">
+      <w:start w:val="1"/>
+      <w:numFmt w:val="bullet"/>
+      <w:lvlText w:val=""/>
+      <w:lvlJc w:val="left"/>
+      <w:pPr>
+        <w:tabs>
+          <w:tab w:val="num" w:pos="5760"/>
+        </w:tabs>
+        <w:ind w:left="5760" w:hanging="360"/>
+      </w:pPr>
+      <w:rPr>
+        <w:rFonts w:ascii="Wingdings" w:hAnsi="Wingdings" w:hint="default"/>
+        <w:sz w:val="20"/>
+      </w:rPr>
+    </w:lvl>
+    <w:lvl w:ilvl="8" w:tentative="1">
+      <w:start w:val="1"/>
+      <w:numFmt w:val="bullet"/>
+      <w:lvlText w:val=""/>
+      <w:lvlJc w:val="left"/>
+      <w:pPr>
+        <w:tabs>
+          <w:tab w:val="num" w:pos="6480"/>
+        </w:tabs>
+        <w:ind w:left="6480" w:hanging="360"/>
+      </w:pPr>
+      <w:rPr>
+        <w:rFonts w:ascii="Wingdings" w:hAnsi="Wingdings" w:hint="default"/>
+        <w:sz w:val="20"/>
+      </w:rPr>
+    </w:lvl>
+  </w:abstractNum>
+  <w:abstractNum w:abstractNumId="12" w15:restartNumberingAfterBreak="0">
     <w:nsid w:val="79697660"/>
     <w:multiLevelType w:val="hybridMultilevel"/>
     <w:tmpl w:val="1384320C"/>
@@ -2647,7 +3132,7 @@
       </w:rPr>
     </w:lvl>
   </w:abstractNum>
-  <w:abstractNum w:abstractNumId="12" w15:restartNumberingAfterBreak="0">
+  <w:abstractNum w:abstractNumId="13" w15:restartNumberingAfterBreak="0">
     <w:nsid w:val="7EC47E9D"/>
     <w:multiLevelType w:val="hybridMultilevel"/>
     <w:tmpl w:val="13EA5EE2"/>
@@ -2770,9 +3255,12 @@
     <w:abstractNumId w:val="3"/>
   </w:num>
   <w:num w:numId="12" w16cid:durableId="396899255">
+    <w:abstractNumId w:val="13"/>
+  </w:num>
+  <w:num w:numId="13" w16cid:durableId="912664954">
     <w:abstractNumId w:val="12"/>
   </w:num>
-  <w:num w:numId="13" w16cid:durableId="912664954">
+  <w:num w:numId="14" w16cid:durableId="1419983275">
     <w:abstractNumId w:val="11"/>
   </w:num>
 </w:numbering>
@@ -3175,15 +3663,15 @@
     <w:lsdException w:name="Unresolved Mention" w:semiHidden="1" w:unhideWhenUsed="1"/>
     <w:lsdException w:name="Smart Link" w:semiHidden="1" w:unhideWhenUsed="1"/>
   </w:latentStyles>
-  <w:style w:type="paragraph" w:default="1" w:styleId="Normal">
+  <w:style w:type="paragraph" w:default="1" w:styleId="Normalny">
     <w:name w:val="Normal"/>
     <w:qFormat/>
   </w:style>
-  <w:style w:type="paragraph" w:styleId="Heading1">
+  <w:style w:type="paragraph" w:styleId="Nagwek1">
     <w:name w:val="heading 1"/>
-    <w:basedOn w:val="Normal"/>
-    <w:next w:val="Normal"/>
-    <w:link w:val="Heading1Char"/>
+    <w:basedOn w:val="Normalny"/>
+    <w:next w:val="Normalny"/>
+    <w:link w:val="Nagwek1Znak"/>
     <w:uiPriority w:val="9"/>
     <w:qFormat/>
     <w:rsid w:val="00694788"/>
@@ -3200,11 +3688,11 @@
       <w:szCs w:val="40"/>
     </w:rPr>
   </w:style>
-  <w:style w:type="paragraph" w:styleId="Heading2">
+  <w:style w:type="paragraph" w:styleId="Nagwek2">
     <w:name w:val="heading 2"/>
-    <w:basedOn w:val="Normal"/>
-    <w:next w:val="Normal"/>
-    <w:link w:val="Heading2Char"/>
+    <w:basedOn w:val="Normalny"/>
+    <w:next w:val="Normalny"/>
+    <w:link w:val="Nagwek2Znak"/>
     <w:uiPriority w:val="9"/>
     <w:semiHidden/>
     <w:unhideWhenUsed/>
@@ -3223,11 +3711,11 @@
       <w:szCs w:val="32"/>
     </w:rPr>
   </w:style>
-  <w:style w:type="paragraph" w:styleId="Heading3">
+  <w:style w:type="paragraph" w:styleId="Nagwek3">
     <w:name w:val="heading 3"/>
-    <w:basedOn w:val="Normal"/>
-    <w:next w:val="Normal"/>
-    <w:link w:val="Heading3Char"/>
+    <w:basedOn w:val="Normalny"/>
+    <w:next w:val="Normalny"/>
+    <w:link w:val="Nagwek3Znak"/>
     <w:uiPriority w:val="9"/>
     <w:semiHidden/>
     <w:unhideWhenUsed/>
@@ -3246,11 +3734,11 @@
       <w:szCs w:val="28"/>
     </w:rPr>
   </w:style>
-  <w:style w:type="paragraph" w:styleId="Heading4">
+  <w:style w:type="paragraph" w:styleId="Nagwek4">
     <w:name w:val="heading 4"/>
-    <w:basedOn w:val="Normal"/>
-    <w:next w:val="Normal"/>
-    <w:link w:val="Heading4Char"/>
+    <w:basedOn w:val="Normalny"/>
+    <w:next w:val="Normalny"/>
+    <w:link w:val="Nagwek4Znak"/>
     <w:uiPriority w:val="9"/>
     <w:semiHidden/>
     <w:unhideWhenUsed/>
@@ -3269,11 +3757,11 @@
       <w:color w:val="0F4761" w:themeColor="accent1" w:themeShade="BF"/>
     </w:rPr>
   </w:style>
-  <w:style w:type="paragraph" w:styleId="Heading5">
+  <w:style w:type="paragraph" w:styleId="Nagwek5">
     <w:name w:val="heading 5"/>
-    <w:basedOn w:val="Normal"/>
-    <w:next w:val="Normal"/>
-    <w:link w:val="Heading5Char"/>
+    <w:basedOn w:val="Normalny"/>
+    <w:next w:val="Normalny"/>
+    <w:link w:val="Nagwek5Znak"/>
     <w:uiPriority w:val="9"/>
     <w:semiHidden/>
     <w:unhideWhenUsed/>
@@ -3290,11 +3778,11 @@
       <w:color w:val="0F4761" w:themeColor="accent1" w:themeShade="BF"/>
     </w:rPr>
   </w:style>
-  <w:style w:type="paragraph" w:styleId="Heading6">
+  <w:style w:type="paragraph" w:styleId="Nagwek6">
     <w:name w:val="heading 6"/>
-    <w:basedOn w:val="Normal"/>
-    <w:next w:val="Normal"/>
-    <w:link w:val="Heading6Char"/>
+    <w:basedOn w:val="Normalny"/>
+    <w:next w:val="Normalny"/>
+    <w:link w:val="Nagwek6Znak"/>
     <w:uiPriority w:val="9"/>
     <w:semiHidden/>
     <w:unhideWhenUsed/>
@@ -3313,11 +3801,11 @@
       <w:color w:val="595959" w:themeColor="text1" w:themeTint="A6"/>
     </w:rPr>
   </w:style>
-  <w:style w:type="paragraph" w:styleId="Heading7">
+  <w:style w:type="paragraph" w:styleId="Nagwek7">
     <w:name w:val="heading 7"/>
-    <w:basedOn w:val="Normal"/>
-    <w:next w:val="Normal"/>
-    <w:link w:val="Heading7Char"/>
+    <w:basedOn w:val="Normalny"/>
+    <w:next w:val="Normalny"/>
+    <w:link w:val="Nagwek7Znak"/>
     <w:uiPriority w:val="9"/>
     <w:semiHidden/>
     <w:unhideWhenUsed/>
@@ -3334,11 +3822,11 @@
       <w:color w:val="595959" w:themeColor="text1" w:themeTint="A6"/>
     </w:rPr>
   </w:style>
-  <w:style w:type="paragraph" w:styleId="Heading8">
+  <w:style w:type="paragraph" w:styleId="Nagwek8">
     <w:name w:val="heading 8"/>
-    <w:basedOn w:val="Normal"/>
-    <w:next w:val="Normal"/>
-    <w:link w:val="Heading8Char"/>
+    <w:basedOn w:val="Normalny"/>
+    <w:next w:val="Normalny"/>
+    <w:link w:val="Nagwek8Znak"/>
     <w:uiPriority w:val="9"/>
     <w:semiHidden/>
     <w:unhideWhenUsed/>
@@ -3357,11 +3845,11 @@
       <w:color w:val="272727" w:themeColor="text1" w:themeTint="D8"/>
     </w:rPr>
   </w:style>
-  <w:style w:type="paragraph" w:styleId="Heading9">
+  <w:style w:type="paragraph" w:styleId="Nagwek9">
     <w:name w:val="heading 9"/>
-    <w:basedOn w:val="Normal"/>
-    <w:next w:val="Normal"/>
-    <w:link w:val="Heading9Char"/>
+    <w:basedOn w:val="Normalny"/>
+    <w:next w:val="Normalny"/>
+    <w:link w:val="Nagwek9Znak"/>
     <w:uiPriority w:val="9"/>
     <w:semiHidden/>
     <w:unhideWhenUsed/>
@@ -3378,12 +3866,12 @@
       <w:color w:val="272727" w:themeColor="text1" w:themeTint="D8"/>
     </w:rPr>
   </w:style>
-  <w:style w:type="character" w:default="1" w:styleId="DefaultParagraphFont">
+  <w:style w:type="character" w:default="1" w:styleId="Domylnaczcionkaakapitu">
     <w:name w:val="Default Paragraph Font"/>
     <w:uiPriority w:val="1"/>
     <w:unhideWhenUsed/>
   </w:style>
-  <w:style w:type="table" w:default="1" w:styleId="TableNormal">
+  <w:style w:type="table" w:default="1" w:styleId="Standardowy">
     <w:name w:val="Normal Table"/>
     <w:uiPriority w:val="99"/>
     <w:semiHidden/>
@@ -3398,16 +3886,16 @@
       </w:tblCellMar>
     </w:tblPr>
   </w:style>
-  <w:style w:type="numbering" w:default="1" w:styleId="NoList">
+  <w:style w:type="numbering" w:default="1" w:styleId="Bezlisty">
     <w:name w:val="No List"/>
     <w:uiPriority w:val="99"/>
     <w:semiHidden/>
     <w:unhideWhenUsed/>
   </w:style>
-  <w:style w:type="character" w:customStyle="1" w:styleId="Heading1Char">
-    <w:name w:val="Heading 1 Char"/>
-    <w:basedOn w:val="DefaultParagraphFont"/>
-    <w:link w:val="Heading1"/>
+  <w:style w:type="character" w:customStyle="1" w:styleId="Nagwek1Znak">
+    <w:name w:val="Nagłówek 1 Znak"/>
+    <w:basedOn w:val="Domylnaczcionkaakapitu"/>
+    <w:link w:val="Nagwek1"/>
     <w:uiPriority w:val="9"/>
     <w:rsid w:val="00694788"/>
     <w:rPr>
@@ -3417,10 +3905,10 @@
       <w:szCs w:val="40"/>
     </w:rPr>
   </w:style>
-  <w:style w:type="character" w:customStyle="1" w:styleId="Heading2Char">
-    <w:name w:val="Heading 2 Char"/>
-    <w:basedOn w:val="DefaultParagraphFont"/>
-    <w:link w:val="Heading2"/>
+  <w:style w:type="character" w:customStyle="1" w:styleId="Nagwek2Znak">
+    <w:name w:val="Nagłówek 2 Znak"/>
+    <w:basedOn w:val="Domylnaczcionkaakapitu"/>
+    <w:link w:val="Nagwek2"/>
     <w:uiPriority w:val="9"/>
     <w:semiHidden/>
     <w:rsid w:val="00694788"/>
@@ -3431,10 +3919,10 @@
       <w:szCs w:val="32"/>
     </w:rPr>
   </w:style>
-  <w:style w:type="character" w:customStyle="1" w:styleId="Heading3Char">
-    <w:name w:val="Heading 3 Char"/>
-    <w:basedOn w:val="DefaultParagraphFont"/>
-    <w:link w:val="Heading3"/>
+  <w:style w:type="character" w:customStyle="1" w:styleId="Nagwek3Znak">
+    <w:name w:val="Nagłówek 3 Znak"/>
+    <w:basedOn w:val="Domylnaczcionkaakapitu"/>
+    <w:link w:val="Nagwek3"/>
     <w:uiPriority w:val="9"/>
     <w:semiHidden/>
     <w:rsid w:val="00694788"/>
@@ -3445,10 +3933,10 @@
       <w:szCs w:val="28"/>
     </w:rPr>
   </w:style>
-  <w:style w:type="character" w:customStyle="1" w:styleId="Heading4Char">
-    <w:name w:val="Heading 4 Char"/>
-    <w:basedOn w:val="DefaultParagraphFont"/>
-    <w:link w:val="Heading4"/>
+  <w:style w:type="character" w:customStyle="1" w:styleId="Nagwek4Znak">
+    <w:name w:val="Nagłówek 4 Znak"/>
+    <w:basedOn w:val="Domylnaczcionkaakapitu"/>
+    <w:link w:val="Nagwek4"/>
     <w:uiPriority w:val="9"/>
     <w:semiHidden/>
     <w:rsid w:val="00694788"/>
@@ -3459,10 +3947,10 @@
       <w:color w:val="0F4761" w:themeColor="accent1" w:themeShade="BF"/>
     </w:rPr>
   </w:style>
-  <w:style w:type="character" w:customStyle="1" w:styleId="Heading5Char">
-    <w:name w:val="Heading 5 Char"/>
-    <w:basedOn w:val="DefaultParagraphFont"/>
-    <w:link w:val="Heading5"/>
+  <w:style w:type="character" w:customStyle="1" w:styleId="Nagwek5Znak">
+    <w:name w:val="Nagłówek 5 Znak"/>
+    <w:basedOn w:val="Domylnaczcionkaakapitu"/>
+    <w:link w:val="Nagwek5"/>
     <w:uiPriority w:val="9"/>
     <w:semiHidden/>
     <w:rsid w:val="00694788"/>
@@ -3471,10 +3959,10 @@
       <w:color w:val="0F4761" w:themeColor="accent1" w:themeShade="BF"/>
     </w:rPr>
   </w:style>
-  <w:style w:type="character" w:customStyle="1" w:styleId="Heading6Char">
-    <w:name w:val="Heading 6 Char"/>
-    <w:basedOn w:val="DefaultParagraphFont"/>
-    <w:link w:val="Heading6"/>
+  <w:style w:type="character" w:customStyle="1" w:styleId="Nagwek6Znak">
+    <w:name w:val="Nagłówek 6 Znak"/>
+    <w:basedOn w:val="Domylnaczcionkaakapitu"/>
+    <w:link w:val="Nagwek6"/>
     <w:uiPriority w:val="9"/>
     <w:semiHidden/>
     <w:rsid w:val="00694788"/>
@@ -3485,10 +3973,10 @@
       <w:color w:val="595959" w:themeColor="text1" w:themeTint="A6"/>
     </w:rPr>
   </w:style>
-  <w:style w:type="character" w:customStyle="1" w:styleId="Heading7Char">
-    <w:name w:val="Heading 7 Char"/>
-    <w:basedOn w:val="DefaultParagraphFont"/>
-    <w:link w:val="Heading7"/>
+  <w:style w:type="character" w:customStyle="1" w:styleId="Nagwek7Znak">
+    <w:name w:val="Nagłówek 7 Znak"/>
+    <w:basedOn w:val="Domylnaczcionkaakapitu"/>
+    <w:link w:val="Nagwek7"/>
     <w:uiPriority w:val="9"/>
     <w:semiHidden/>
     <w:rsid w:val="00694788"/>
@@ -3497,10 +3985,10 @@
       <w:color w:val="595959" w:themeColor="text1" w:themeTint="A6"/>
     </w:rPr>
   </w:style>
-  <w:style w:type="character" w:customStyle="1" w:styleId="Heading8Char">
-    <w:name w:val="Heading 8 Char"/>
-    <w:basedOn w:val="DefaultParagraphFont"/>
-    <w:link w:val="Heading8"/>
+  <w:style w:type="character" w:customStyle="1" w:styleId="Nagwek8Znak">
+    <w:name w:val="Nagłówek 8 Znak"/>
+    <w:basedOn w:val="Domylnaczcionkaakapitu"/>
+    <w:link w:val="Nagwek8"/>
     <w:uiPriority w:val="9"/>
     <w:semiHidden/>
     <w:rsid w:val="00694788"/>
@@ -3511,10 +3999,10 @@
       <w:color w:val="272727" w:themeColor="text1" w:themeTint="D8"/>
     </w:rPr>
   </w:style>
-  <w:style w:type="character" w:customStyle="1" w:styleId="Heading9Char">
-    <w:name w:val="Heading 9 Char"/>
-    <w:basedOn w:val="DefaultParagraphFont"/>
-    <w:link w:val="Heading9"/>
+  <w:style w:type="character" w:customStyle="1" w:styleId="Nagwek9Znak">
+    <w:name w:val="Nagłówek 9 Znak"/>
+    <w:basedOn w:val="Domylnaczcionkaakapitu"/>
+    <w:link w:val="Nagwek9"/>
     <w:uiPriority w:val="9"/>
     <w:semiHidden/>
     <w:rsid w:val="00694788"/>
@@ -3523,11 +4011,11 @@
       <w:color w:val="272727" w:themeColor="text1" w:themeTint="D8"/>
     </w:rPr>
   </w:style>
-  <w:style w:type="paragraph" w:styleId="Title">
+  <w:style w:type="paragraph" w:styleId="Tytu">
     <w:name w:val="Title"/>
-    <w:basedOn w:val="Normal"/>
-    <w:next w:val="Normal"/>
-    <w:link w:val="TitleChar"/>
+    <w:basedOn w:val="Normalny"/>
+    <w:next w:val="Normalny"/>
+    <w:link w:val="TytuZnak"/>
     <w:uiPriority w:val="10"/>
     <w:qFormat/>
     <w:rsid w:val="00694788"/>
@@ -3543,10 +4031,10 @@
       <w:szCs w:val="56"/>
     </w:rPr>
   </w:style>
-  <w:style w:type="character" w:customStyle="1" w:styleId="TitleChar">
-    <w:name w:val="Title Char"/>
-    <w:basedOn w:val="DefaultParagraphFont"/>
-    <w:link w:val="Title"/>
+  <w:style w:type="character" w:customStyle="1" w:styleId="TytuZnak">
+    <w:name w:val="Tytuł Znak"/>
+    <w:basedOn w:val="Domylnaczcionkaakapitu"/>
+    <w:link w:val="Tytu"/>
     <w:uiPriority w:val="10"/>
     <w:rsid w:val="00694788"/>
     <w:rPr>
@@ -3557,11 +4045,11 @@
       <w:szCs w:val="56"/>
     </w:rPr>
   </w:style>
-  <w:style w:type="paragraph" w:styleId="Subtitle">
+  <w:style w:type="paragraph" w:styleId="Podtytu">
     <w:name w:val="Subtitle"/>
-    <w:basedOn w:val="Normal"/>
-    <w:next w:val="Normal"/>
-    <w:link w:val="SubtitleChar"/>
+    <w:basedOn w:val="Normalny"/>
+    <w:next w:val="Normalny"/>
+    <w:link w:val="PodtytuZnak"/>
     <w:uiPriority w:val="11"/>
     <w:qFormat/>
     <w:rsid w:val="00694788"/>
@@ -3578,10 +4066,10 @@
       <w:szCs w:val="28"/>
     </w:rPr>
   </w:style>
-  <w:style w:type="character" w:customStyle="1" w:styleId="SubtitleChar">
-    <w:name w:val="Subtitle Char"/>
-    <w:basedOn w:val="DefaultParagraphFont"/>
-    <w:link w:val="Subtitle"/>
+  <w:style w:type="character" w:customStyle="1" w:styleId="PodtytuZnak">
+    <w:name w:val="Podtytuł Znak"/>
+    <w:basedOn w:val="Domylnaczcionkaakapitu"/>
+    <w:link w:val="Podtytu"/>
     <w:uiPriority w:val="11"/>
     <w:rsid w:val="00694788"/>
     <w:rPr>
@@ -3592,11 +4080,11 @@
       <w:szCs w:val="28"/>
     </w:rPr>
   </w:style>
-  <w:style w:type="paragraph" w:styleId="Quote">
+  <w:style w:type="paragraph" w:styleId="Cytat">
     <w:name w:val="Quote"/>
-    <w:basedOn w:val="Normal"/>
-    <w:next w:val="Normal"/>
-    <w:link w:val="QuoteChar"/>
+    <w:basedOn w:val="Normalny"/>
+    <w:next w:val="Normalny"/>
+    <w:link w:val="CytatZnak"/>
     <w:uiPriority w:val="29"/>
     <w:qFormat/>
     <w:rsid w:val="00694788"/>
@@ -3610,10 +4098,10 @@
       <w:color w:val="404040" w:themeColor="text1" w:themeTint="BF"/>
     </w:rPr>
   </w:style>
-  <w:style w:type="character" w:customStyle="1" w:styleId="QuoteChar">
-    <w:name w:val="Quote Char"/>
-    <w:basedOn w:val="DefaultParagraphFont"/>
-    <w:link w:val="Quote"/>
+  <w:style w:type="character" w:customStyle="1" w:styleId="CytatZnak">
+    <w:name w:val="Cytat Znak"/>
+    <w:basedOn w:val="Domylnaczcionkaakapitu"/>
+    <w:link w:val="Cytat"/>
     <w:uiPriority w:val="29"/>
     <w:rsid w:val="00694788"/>
     <w:rPr>
@@ -3622,9 +4110,9 @@
       <w:color w:val="404040" w:themeColor="text1" w:themeTint="BF"/>
     </w:rPr>
   </w:style>
-  <w:style w:type="paragraph" w:styleId="ListParagraph">
+  <w:style w:type="paragraph" w:styleId="Akapitzlist">
     <w:name w:val="List Paragraph"/>
-    <w:basedOn w:val="Normal"/>
+    <w:basedOn w:val="Normalny"/>
     <w:uiPriority w:val="34"/>
     <w:qFormat/>
     <w:rsid w:val="00694788"/>
@@ -3633,9 +4121,9 @@
       <w:contextualSpacing/>
     </w:pPr>
   </w:style>
-  <w:style w:type="character" w:styleId="IntenseEmphasis">
+  <w:style w:type="character" w:styleId="Wyrnienieintensywne">
     <w:name w:val="Intense Emphasis"/>
-    <w:basedOn w:val="DefaultParagraphFont"/>
+    <w:basedOn w:val="Domylnaczcionkaakapitu"/>
     <w:uiPriority w:val="21"/>
     <w:qFormat/>
     <w:rsid w:val="00694788"/>
@@ -3645,11 +4133,11 @@
       <w:color w:val="0F4761" w:themeColor="accent1" w:themeShade="BF"/>
     </w:rPr>
   </w:style>
-  <w:style w:type="paragraph" w:styleId="IntenseQuote">
+  <w:style w:type="paragraph" w:styleId="Cytatintensywny">
     <w:name w:val="Intense Quote"/>
-    <w:basedOn w:val="Normal"/>
-    <w:next w:val="Normal"/>
-    <w:link w:val="IntenseQuoteChar"/>
+    <w:basedOn w:val="Normalny"/>
+    <w:next w:val="Normalny"/>
+    <w:link w:val="CytatintensywnyZnak"/>
     <w:uiPriority w:val="30"/>
     <w:qFormat/>
     <w:rsid w:val="00694788"/>
@@ -3668,10 +4156,10 @@
       <w:color w:val="0F4761" w:themeColor="accent1" w:themeShade="BF"/>
     </w:rPr>
   </w:style>
-  <w:style w:type="character" w:customStyle="1" w:styleId="IntenseQuoteChar">
-    <w:name w:val="Intense Quote Char"/>
-    <w:basedOn w:val="DefaultParagraphFont"/>
-    <w:link w:val="IntenseQuote"/>
+  <w:style w:type="character" w:customStyle="1" w:styleId="CytatintensywnyZnak">
+    <w:name w:val="Cytat intensywny Znak"/>
+    <w:basedOn w:val="Domylnaczcionkaakapitu"/>
+    <w:link w:val="Cytatintensywny"/>
     <w:uiPriority w:val="30"/>
     <w:rsid w:val="00694788"/>
     <w:rPr>
@@ -3680,9 +4168,9 @@
       <w:color w:val="0F4761" w:themeColor="accent1" w:themeShade="BF"/>
     </w:rPr>
   </w:style>
-  <w:style w:type="character" w:styleId="IntenseReference">
+  <w:style w:type="character" w:styleId="Odwoanieintensywne">
     <w:name w:val="Intense Reference"/>
-    <w:basedOn w:val="DefaultParagraphFont"/>
+    <w:basedOn w:val="Domylnaczcionkaakapitu"/>
     <w:uiPriority w:val="32"/>
     <w:qFormat/>
     <w:rsid w:val="00694788"/>
@@ -3694,9 +4182,9 @@
       <w:spacing w:val="5"/>
     </w:rPr>
   </w:style>
-  <w:style w:type="paragraph" w:styleId="NormalWeb">
+  <w:style w:type="paragraph" w:styleId="NormalnyWeb">
     <w:name w:val="Normal (Web)"/>
-    <w:basedOn w:val="Normal"/>
+    <w:basedOn w:val="Normalny"/>
     <w:uiPriority w:val="99"/>
     <w:semiHidden/>
     <w:unhideWhenUsed/>

</xml_diff>